<commit_message>
Ignore, poprawa skryptu, nowe pola
</commit_message>
<xml_diff>
--- a/sample.docx
+++ b/sample.docx
@@ -21,7 +21,7 @@
     </w:p>
     <w:p>
       <w:pPr>
-        <w:pStyle w:val="Nagwek1"/>
+        <w:pStyle w:val="Heading1"/>
         <w:bidi w:val="0"/>
         <w:jc w:val="center"/>
         <w:rPr>
@@ -53,7 +53,7 @@
     </w:p>
     <w:p>
       <w:pPr>
-        <w:pStyle w:val="Nagwek1"/>
+        <w:pStyle w:val="Heading1"/>
         <w:bidi w:val="0"/>
         <w:jc w:val="center"/>
         <w:rPr>
@@ -71,7 +71,7 @@
       </w:r>
       <w:sdt>
         <w:sdtPr>
-          <w:id w:val="628705414"/>
+          <w:id w:val="1412331487"/>
         </w:sdtPr>
         <w:sdtContent>
           <w:r>
@@ -334,7 +334,18 @@
           <w:szCs w:val="24"/>
           <w:lang w:val="pl-PL"/>
         </w:rPr>
-        <w:t xml:space="preserve"> członek</w:t>
+        <w:t xml:space="preserve"> </w:t>
+      </w:r>
+      <w:r>
+        <w:rPr>
+          <w:rFonts w:eastAsia="Calibri" w:cs="Calibri" w:cstheme="minorHAnsi"/>
+          <w:color w:val="auto"/>
+          <w:kern w:val="0"/>
+          <w:sz w:val="24"/>
+          <w:szCs w:val="24"/>
+          <w:lang w:val="pl-PL" w:eastAsia="en-US" w:bidi="ar-SA"/>
+        </w:rPr>
+        <w:t>${function}</w:t>
       </w:r>
     </w:p>
     <w:p>
@@ -600,7 +611,7 @@
             </w:pPr>
             <w:sdt>
               <w:sdtPr>
-                <w:id w:val="1689600842"/>
+                <w:id w:val="1152763262"/>
               </w:sdtPr>
               <w:sdtContent>
                 <w:r>
@@ -680,7 +691,7 @@
             </w:pPr>
             <w:sdt>
               <w:sdtPr>
-                <w:id w:val="1123187227"/>
+                <w:id w:val="154747763"/>
               </w:sdtPr>
               <w:sdtContent>
                 <w:r>
@@ -725,20 +736,24 @@
               <w:spacing w:lineRule="auto" w:line="360" w:before="0" w:after="0"/>
               <w:jc w:val="center"/>
               <w:rPr>
-                <w:rFonts w:cs="Calibri" w:cstheme="minorHAnsi"/>
+                <w:rFonts w:ascii="Calibri" w:hAnsi="Calibri" w:eastAsia="Calibri" w:cs="Calibri" w:cstheme="minorHAnsi"/>
+                <w:color w:val="auto"/>
+                <w:kern w:val="0"/>
                 <w:sz w:val="18"/>
                 <w:szCs w:val="18"/>
-                <w:lang w:val="pl-PL"/>
+                <w:lang w:val="pl-PL" w:eastAsia="en-US" w:bidi="ar-SA"/>
               </w:rPr>
             </w:pPr>
             <w:r>
               <w:rPr>
-                <w:rFonts w:cs="Calibri" w:cstheme="minorHAnsi"/>
+                <w:rFonts w:eastAsia="Calibri" w:cs="Calibri" w:cstheme="minorHAnsi"/>
+                <w:color w:val="auto"/>
+                <w:kern w:val="0"/>
                 <w:sz w:val="18"/>
                 <w:szCs w:val="18"/>
-                <w:lang w:val="pl-PL"/>
+                <w:lang w:val="pl-PL" w:eastAsia="en-US" w:bidi="ar-SA"/>
               </w:rPr>
-              <w:t>Marcin Ławniczak</w:t>
+              <w:t>${leader}</w:t>
             </w:r>
           </w:p>
           <w:p>
@@ -1018,7 +1033,7 @@
           </w:r>
           <w:sdt>
             <w:sdtPr>
-              <w:id w:val="1581766927"/>
+              <w:id w:val="2120321798"/>
             </w:sdtPr>
             <w:sdtContent>
               <w:r>
@@ -1148,6 +1163,9 @@
       <w:lvlText w:val="%1."/>
       <w:lvlJc w:val="left"/>
       <w:pPr>
+        <w:tabs>
+          <w:tab w:val="num" w:pos="0"/>
+        </w:tabs>
         <w:ind w:left="720" w:hanging="360"/>
       </w:pPr>
     </w:lvl>
@@ -1157,6 +1175,9 @@
       <w:lvlText w:val="%2."/>
       <w:lvlJc w:val="left"/>
       <w:pPr>
+        <w:tabs>
+          <w:tab w:val="num" w:pos="0"/>
+        </w:tabs>
         <w:ind w:left="1440" w:hanging="360"/>
       </w:pPr>
     </w:lvl>
@@ -1166,6 +1187,9 @@
       <w:lvlText w:val="%3."/>
       <w:lvlJc w:val="right"/>
       <w:pPr>
+        <w:tabs>
+          <w:tab w:val="num" w:pos="0"/>
+        </w:tabs>
         <w:ind w:left="2160" w:hanging="180"/>
       </w:pPr>
     </w:lvl>
@@ -1175,6 +1199,9 @@
       <w:lvlText w:val="%4."/>
       <w:lvlJc w:val="left"/>
       <w:pPr>
+        <w:tabs>
+          <w:tab w:val="num" w:pos="0"/>
+        </w:tabs>
         <w:ind w:left="2880" w:hanging="360"/>
       </w:pPr>
     </w:lvl>
@@ -1184,6 +1211,9 @@
       <w:lvlText w:val="%5."/>
       <w:lvlJc w:val="left"/>
       <w:pPr>
+        <w:tabs>
+          <w:tab w:val="num" w:pos="0"/>
+        </w:tabs>
         <w:ind w:left="3600" w:hanging="360"/>
       </w:pPr>
     </w:lvl>
@@ -1193,6 +1223,9 @@
       <w:lvlText w:val="%6."/>
       <w:lvlJc w:val="right"/>
       <w:pPr>
+        <w:tabs>
+          <w:tab w:val="num" w:pos="0"/>
+        </w:tabs>
         <w:ind w:left="4320" w:hanging="180"/>
       </w:pPr>
     </w:lvl>
@@ -1202,6 +1235,9 @@
       <w:lvlText w:val="%7."/>
       <w:lvlJc w:val="left"/>
       <w:pPr>
+        <w:tabs>
+          <w:tab w:val="num" w:pos="0"/>
+        </w:tabs>
         <w:ind w:left="5040" w:hanging="360"/>
       </w:pPr>
     </w:lvl>
@@ -1211,6 +1247,9 @@
       <w:lvlText w:val="%8."/>
       <w:lvlJc w:val="left"/>
       <w:pPr>
+        <w:tabs>
+          <w:tab w:val="num" w:pos="0"/>
+        </w:tabs>
         <w:ind w:left="5760" w:hanging="360"/>
       </w:pPr>
     </w:lvl>
@@ -1220,6 +1259,9 @@
       <w:lvlText w:val="%9."/>
       <w:lvlJc w:val="right"/>
       <w:pPr>
+        <w:tabs>
+          <w:tab w:val="num" w:pos="0"/>
+        </w:tabs>
         <w:ind w:left="6480" w:hanging="180"/>
       </w:pPr>
     </w:lvl>
@@ -1232,6 +1274,9 @@
       <w:lvlText w:val=""/>
       <w:lvlJc w:val="left"/>
       <w:pPr>
+        <w:tabs>
+          <w:tab w:val="num" w:pos="0"/>
+        </w:tabs>
         <w:ind w:left="0" w:hanging="0"/>
       </w:pPr>
     </w:lvl>
@@ -1242,6 +1287,9 @@
       <w:lvlText w:val=""/>
       <w:lvlJc w:val="left"/>
       <w:pPr>
+        <w:tabs>
+          <w:tab w:val="num" w:pos="0"/>
+        </w:tabs>
         <w:ind w:left="0" w:hanging="0"/>
       </w:pPr>
     </w:lvl>
@@ -1252,6 +1300,9 @@
       <w:lvlText w:val=""/>
       <w:lvlJc w:val="left"/>
       <w:pPr>
+        <w:tabs>
+          <w:tab w:val="num" w:pos="0"/>
+        </w:tabs>
         <w:ind w:left="0" w:hanging="0"/>
       </w:pPr>
     </w:lvl>
@@ -1262,6 +1313,9 @@
       <w:lvlText w:val=""/>
       <w:lvlJc w:val="left"/>
       <w:pPr>
+        <w:tabs>
+          <w:tab w:val="num" w:pos="0"/>
+        </w:tabs>
         <w:ind w:left="0" w:hanging="0"/>
       </w:pPr>
     </w:lvl>
@@ -1272,6 +1326,9 @@
       <w:lvlText w:val=""/>
       <w:lvlJc w:val="left"/>
       <w:pPr>
+        <w:tabs>
+          <w:tab w:val="num" w:pos="0"/>
+        </w:tabs>
         <w:ind w:left="0" w:hanging="0"/>
       </w:pPr>
     </w:lvl>
@@ -1282,6 +1339,9 @@
       <w:lvlText w:val=""/>
       <w:lvlJc w:val="left"/>
       <w:pPr>
+        <w:tabs>
+          <w:tab w:val="num" w:pos="0"/>
+        </w:tabs>
         <w:ind w:left="0" w:hanging="0"/>
       </w:pPr>
     </w:lvl>
@@ -1292,6 +1352,9 @@
       <w:lvlText w:val=""/>
       <w:lvlJc w:val="left"/>
       <w:pPr>
+        <w:tabs>
+          <w:tab w:val="num" w:pos="0"/>
+        </w:tabs>
         <w:ind w:left="0" w:hanging="0"/>
       </w:pPr>
     </w:lvl>
@@ -1302,6 +1365,9 @@
       <w:lvlText w:val=""/>
       <w:lvlJc w:val="left"/>
       <w:pPr>
+        <w:tabs>
+          <w:tab w:val="num" w:pos="0"/>
+        </w:tabs>
         <w:ind w:left="0" w:hanging="0"/>
       </w:pPr>
     </w:lvl>
@@ -1312,6 +1378,9 @@
       <w:lvlText w:val=""/>
       <w:lvlJc w:val="left"/>
       <w:pPr>
+        <w:tabs>
+          <w:tab w:val="num" w:pos="0"/>
+        </w:tabs>
         <w:ind w:left="0" w:hanging="0"/>
       </w:pPr>
     </w:lvl>
@@ -1335,7 +1404,9 @@
       </w:rPr>
     </w:rPrDefault>
     <w:pPrDefault>
-      <w:pPr/>
+      <w:pPr>
+        <w:suppressAutoHyphens w:val="true"/>
+      </w:pPr>
     </w:pPrDefault>
   </w:docDefaults>
   <w:latentStyles w:defLockedState="0" w:defUIPriority="99" w:defSemiHidden="1" w:defUnhideWhenUsed="1" w:defQFormat="0" w:count="260">
@@ -1609,7 +1680,7 @@
       <w:lang w:val="pl-PL" w:eastAsia="en-US" w:bidi="ar-SA"/>
     </w:rPr>
   </w:style>
-  <w:style w:type="paragraph" w:styleId="Nagwek1">
+  <w:style w:type="paragraph" w:styleId="Heading1">
     <w:name w:val="Heading 1"/>
     <w:basedOn w:val="Normal"/>
     <w:next w:val="Normal"/>
@@ -1630,7 +1701,7 @@
       <w:szCs w:val="28"/>
     </w:rPr>
   </w:style>
-  <w:style w:type="paragraph" w:styleId="Nagwek2">
+  <w:style w:type="paragraph" w:styleId="Heading2">
     <w:name w:val="Heading 2"/>
     <w:basedOn w:val="Normal"/>
     <w:next w:val="Normal"/>
@@ -1652,7 +1723,7 @@
       <w:szCs w:val="26"/>
     </w:rPr>
   </w:style>
-  <w:style w:type="paragraph" w:styleId="Nagwek3">
+  <w:style w:type="paragraph" w:styleId="Heading3">
     <w:name w:val="Heading 3"/>
     <w:basedOn w:val="Normal"/>
     <w:next w:val="Normal"/>
@@ -1797,22 +1868,22 @@
       <w:szCs w:val="20"/>
     </w:rPr>
   </w:style>
-  <w:style w:type="paragraph" w:styleId="Nagwek">
-    <w:name w:val="Nagłówek"/>
+  <w:style w:type="paragraph" w:styleId="Heading">
+    <w:name w:val="Heading"/>
     <w:basedOn w:val="Normal"/>
-    <w:next w:val="Tretekstu"/>
+    <w:next w:val="TextBody"/>
     <w:qFormat/>
     <w:pPr>
       <w:keepNext w:val="true"/>
       <w:spacing w:before="240" w:after="120"/>
     </w:pPr>
     <w:rPr>
-      <w:rFonts w:ascii="Liberation Sans" w:hAnsi="Liberation Sans" w:eastAsia="Microsoft YaHei" w:cs="Arial"/>
+      <w:rFonts w:ascii="Liberation Sans" w:hAnsi="Liberation Sans" w:eastAsia="Noto Sans CJK SC" w:cs="Droid Sans Devanagari"/>
       <w:sz w:val="28"/>
       <w:szCs w:val="28"/>
     </w:rPr>
   </w:style>
-  <w:style w:type="paragraph" w:styleId="Tretekstu">
+  <w:style w:type="paragraph" w:styleId="TextBody">
     <w:name w:val="Body Text"/>
     <w:basedOn w:val="Normal"/>
     <w:pPr>
@@ -1820,15 +1891,15 @@
     </w:pPr>
     <w:rPr/>
   </w:style>
-  <w:style w:type="paragraph" w:styleId="Lista">
+  <w:style w:type="paragraph" w:styleId="List">
     <w:name w:val="List"/>
-    <w:basedOn w:val="Tretekstu"/>
+    <w:basedOn w:val="TextBody"/>
     <w:pPr/>
     <w:rPr>
       <w:rFonts w:cs="Arial"/>
     </w:rPr>
   </w:style>
-  <w:style w:type="paragraph" w:styleId="Podpis">
+  <w:style w:type="paragraph" w:styleId="Caption">
     <w:name w:val="Caption"/>
     <w:basedOn w:val="Normal"/>
     <w:qFormat/>
@@ -1842,6 +1913,32 @@
       <w:iCs/>
       <w:sz w:val="24"/>
       <w:szCs w:val="24"/>
+    </w:rPr>
+  </w:style>
+  <w:style w:type="paragraph" w:styleId="Index">
+    <w:name w:val="Index"/>
+    <w:basedOn w:val="Normal"/>
+    <w:qFormat/>
+    <w:pPr>
+      <w:suppressLineNumbers/>
+    </w:pPr>
+    <w:rPr>
+      <w:rFonts w:cs="Droid Sans Devanagari"/>
+    </w:rPr>
+  </w:style>
+  <w:style w:type="paragraph" w:styleId="Nagwek">
+    <w:name w:val="Nagłówek"/>
+    <w:basedOn w:val="Normal"/>
+    <w:next w:val="TextBody"/>
+    <w:qFormat/>
+    <w:pPr>
+      <w:keepNext w:val="true"/>
+      <w:spacing w:before="240" w:after="120"/>
+    </w:pPr>
+    <w:rPr>
+      <w:rFonts w:ascii="Liberation Sans" w:hAnsi="Liberation Sans" w:eastAsia="Microsoft YaHei" w:cs="Arial"/>
+      <w:sz w:val="28"/>
+      <w:szCs w:val="28"/>
     </w:rPr>
   </w:style>
   <w:style w:type="paragraph" w:styleId="Indeks">
@@ -1910,7 +2007,14 @@
     <w:pPr/>
     <w:rPr/>
   </w:style>
-  <w:style w:type="paragraph" w:styleId="Stopka">
+  <w:style w:type="paragraph" w:styleId="HeaderandFooter">
+    <w:name w:val="Header and Footer"/>
+    <w:basedOn w:val="Normal"/>
+    <w:qFormat/>
+    <w:pPr/>
+    <w:rPr/>
+  </w:style>
+  <w:style w:type="paragraph" w:styleId="Footer">
     <w:name w:val="Footer"/>
     <w:basedOn w:val="Normal"/>
     <w:link w:val="20"/>
@@ -1927,7 +2031,7 @@
     </w:pPr>
     <w:rPr/>
   </w:style>
-  <w:style w:type="paragraph" w:styleId="Gwka">
+  <w:style w:type="paragraph" w:styleId="Header">
     <w:name w:val="Header"/>
     <w:basedOn w:val="Normal"/>
     <w:link w:val="19"/>

</xml_diff>